<commit_message>
Clean up home page
</commit_message>
<xml_diff>
--- a/doc/UseChallengeResponseQuestions.docx
+++ b/doc/UseChallengeResponseQuestions.docx
@@ -10,7 +10,11 @@
         <w:t>Use Challenge Response Questions to Identify a known Customer</w:t>
       </w:r>
     </w:p>
-    <w:p/>
+    <w:p>
+      <w:r>
+        <w:t>March 8, 2020</w:t>
+      </w:r>
+    </w:p>
     <w:p>
       <w:pPr>
         <w:pStyle w:val="Heading2"/>

</xml_diff>